<commit_message>
refactord IF, ID, EX; added MEM, WB
</commit_message>
<xml_diff>
--- a/IMPLEMENTATION PLAN.docx
+++ b/IMPLEMENTATION PLAN.docx
@@ -73,6 +73,7 @@
       <w:r>
         <w:rPr>
           <w:rFonts w:ascii="Palatino" w:eastAsia="Times New Roman" w:hAnsi="Palatino" w:cs="Times New Roman"/>
+          <w:noProof/>
           <w:color w:val="333333"/>
           <w:sz w:val="29"/>
           <w:szCs w:val="29"/>
@@ -261,6 +262,7 @@
       <w:r>
         <w:rPr>
           <w:rFonts w:ascii="Palatino" w:eastAsia="Times New Roman" w:hAnsi="Palatino" w:cs="Times New Roman"/>
+          <w:noProof/>
           <w:color w:val="333333"/>
           <w:sz w:val="29"/>
           <w:szCs w:val="29"/>
@@ -330,6 +332,7 @@
       <w:r>
         <w:rPr>
           <w:rFonts w:ascii="Palatino" w:eastAsia="Times New Roman" w:hAnsi="Palatino" w:cs="Times New Roman"/>
+          <w:noProof/>
           <w:color w:val="333333"/>
           <w:sz w:val="29"/>
           <w:szCs w:val="29"/>
@@ -495,6 +498,55 @@
         </w:rPr>
         <w:fldChar w:fldCharType="end"/>
       </w:r>
+      <w:r>
+        <w:rPr>
+          <w:noProof/>
+        </w:rPr>
+        <w:t xml:space="preserve"> </w:t>
+      </w:r>
+      <w:r>
+        <w:rPr>
+          <w:rFonts w:ascii="Courier New" w:eastAsia="Times New Roman" w:hAnsi="Courier New" w:cs="Courier New"/>
+          <w:color w:val="333333"/>
+          <w:sz w:val="29"/>
+          <w:szCs w:val="29"/>
+        </w:rPr>
+        <w:drawing>
+          <wp:inline distT="0" distB="0" distL="0" distR="0" wp14:anchorId="193C7D4C" wp14:editId="02B2D414">
+            <wp:extent cx="5943600" cy="4625340"/>
+            <wp:effectExtent l="0" t="0" r="0" b="0"/>
+            <wp:docPr id="6" name="Picture 6" descr="Diagram, schematic&#10;&#10;Description automatically generated"/>
+            <wp:cNvGraphicFramePr>
+              <a:graphicFrameLocks xmlns:a="http://schemas.openxmlformats.org/drawingml/2006/main" noChangeAspect="1"/>
+            </wp:cNvGraphicFramePr>
+            <a:graphic xmlns:a="http://schemas.openxmlformats.org/drawingml/2006/main">
+              <a:graphicData uri="http://schemas.openxmlformats.org/drawingml/2006/picture">
+                <pic:pic xmlns:pic="http://schemas.openxmlformats.org/drawingml/2006/picture">
+                  <pic:nvPicPr>
+                    <pic:cNvPr id="6" name="Picture 6" descr="Diagram, schematic&#10;&#10;Description automatically generated"/>
+                    <pic:cNvPicPr/>
+                  </pic:nvPicPr>
+                  <pic:blipFill>
+                    <a:blip r:embed="rId7"/>
+                    <a:stretch>
+                      <a:fillRect/>
+                    </a:stretch>
+                  </pic:blipFill>
+                  <pic:spPr>
+                    <a:xfrm>
+                      <a:off x="0" y="0"/>
+                      <a:ext cx="5943600" cy="4625340"/>
+                    </a:xfrm>
+                    <a:prstGeom prst="rect">
+                      <a:avLst/>
+                    </a:prstGeom>
+                  </pic:spPr>
+                </pic:pic>
+              </a:graphicData>
+            </a:graphic>
+          </wp:inline>
+        </w:drawing>
+      </w:r>
     </w:p>
     <w:p>
       <w:pPr>
@@ -503,7 +555,46 @@
         </w:rPr>
       </w:pPr>
     </w:p>
-    <w:p/>
+    <w:p>
+      <w:r>
+        <w:lastRenderedPageBreak/>
+        <w:drawing>
+          <wp:inline distT="0" distB="0" distL="0" distR="0" wp14:anchorId="6D4BDD8F" wp14:editId="76267EED">
+            <wp:extent cx="5943600" cy="3907790"/>
+            <wp:effectExtent l="0" t="0" r="0" b="3810"/>
+            <wp:docPr id="5" name="Picture 5" descr="Diagram&#10;&#10;Description automatically generated"/>
+            <wp:cNvGraphicFramePr>
+              <a:graphicFrameLocks xmlns:a="http://schemas.openxmlformats.org/drawingml/2006/main" noChangeAspect="1"/>
+            </wp:cNvGraphicFramePr>
+            <a:graphic xmlns:a="http://schemas.openxmlformats.org/drawingml/2006/main">
+              <a:graphicData uri="http://schemas.openxmlformats.org/drawingml/2006/picture">
+                <pic:pic xmlns:pic="http://schemas.openxmlformats.org/drawingml/2006/picture">
+                  <pic:nvPicPr>
+                    <pic:cNvPr id="5" name="Picture 5" descr="Diagram&#10;&#10;Description automatically generated"/>
+                    <pic:cNvPicPr/>
+                  </pic:nvPicPr>
+                  <pic:blipFill>
+                    <a:blip r:embed="rId8"/>
+                    <a:stretch>
+                      <a:fillRect/>
+                    </a:stretch>
+                  </pic:blipFill>
+                  <pic:spPr>
+                    <a:xfrm>
+                      <a:off x="0" y="0"/>
+                      <a:ext cx="5943600" cy="3907790"/>
+                    </a:xfrm>
+                    <a:prstGeom prst="rect">
+                      <a:avLst/>
+                    </a:prstGeom>
+                  </pic:spPr>
+                </pic:pic>
+              </a:graphicData>
+            </a:graphic>
+          </wp:inline>
+        </w:drawing>
+      </w:r>
+    </w:p>
     <w:sectPr>
       <w:pgSz w:w="12240" w:h="15840"/>
       <w:pgMar w:top="1440" w:right="1440" w:bottom="1440" w:left="1440" w:header="708" w:footer="708" w:gutter="0"/>

</xml_diff>